<commit_message>
Finalização da carta fechada
</commit_message>
<xml_diff>
--- a/Carta_Fechada.docx
+++ b/Carta_Fechada.docx
@@ -1,6 +1,6 @@
 
 <file path=word/document.xml><?xml version="1.0" encoding="utf-8"?>
-<w:document xmlns:wpc="http://schemas.microsoft.com/office/word/2010/wordprocessingCanvas" xmlns:cx="http://schemas.microsoft.com/office/drawing/2014/chartex" xmlns:cx1="http://schemas.microsoft.com/office/drawing/2015/9/8/chartex" xmlns:cx2="http://schemas.microsoft.com/office/drawing/2015/10/21/chartex" xmlns:cx3="http://schemas.microsoft.com/office/drawing/2016/5/9/chartex" xmlns:cx4="http://schemas.microsoft.com/office/drawing/2016/5/10/chartex" xmlns:cx5="http://schemas.microsoft.com/office/drawing/2016/5/11/chartex" xmlns:cx6="http://schemas.microsoft.com/office/drawing/2016/5/12/chartex" xmlns:cx7="http://schemas.microsoft.com/office/drawing/2016/5/13/chartex" xmlns:cx8="http://schemas.microsoft.com/office/drawing/2016/5/14/chartex" xmlns:mc="http://schemas.openxmlformats.org/markup-compatibility/2006" xmlns:aink="http://schemas.microsoft.com/office/drawing/2016/ink" xmlns:am3d="http://schemas.microsoft.com/office/drawing/2017/model3d" xmlns:o="urn:schemas-microsoft-com:office:office" xmlns:oel="http://schemas.microsoft.com/office/2019/extlst" xmlns:r="http://schemas.openxmlformats.org/officeDocument/2006/relationships" xmlns:m="http://schemas.openxmlformats.org/officeDocument/2006/math" xmlns:v="urn:schemas-microsoft-com:vml" xmlns:wp14="http://schemas.microsoft.com/office/word/2010/wordprocessingDrawing" xmlns:wp="http://schemas.openxmlformats.org/drawingml/2006/wordprocessingDrawing" xmlns:w10="urn:schemas-microsoft-com:office:word" xmlns:w="http://schemas.openxmlformats.org/wordprocessingml/2006/main" xmlns:w14="http://schemas.microsoft.com/office/word/2010/wordml" xmlns:w15="http://schemas.microsoft.com/office/word/2012/wordml" xmlns:w16cex="http://schemas.microsoft.com/office/word/2018/wordml/cex" xmlns:w16cid="http://schemas.microsoft.com/office/word/2016/wordml/cid" xmlns:w16="http://schemas.microsoft.com/office/word/2018/wordml" xmlns:w16du="http://schemas.microsoft.com/office/word/2023/wordml/word16du" xmlns:w16sdtdh="http://schemas.microsoft.com/office/word/2020/wordml/sdtdatahash" xmlns:w16se="http://schemas.microsoft.com/office/word/2015/wordml/symex" xmlns:wpg="http://schemas.microsoft.com/office/word/2010/wordprocessingGroup" xmlns:wpi="http://schemas.microsoft.com/office/word/2010/wordprocessingInk" xmlns:wne="http://schemas.microsoft.com/office/word/2006/wordml" xmlns:wps="http://schemas.microsoft.com/office/word/2010/wordprocessingShape" mc:Ignorable="w14 w15 w16se w16cid w16 w16cex w16sdtdh w16du wp14">
+<w:document xmlns:wpc="http://schemas.microsoft.com/office/word/2010/wordprocessingCanvas" xmlns:cx="http://schemas.microsoft.com/office/drawing/2014/chartex" xmlns:mc="http://schemas.openxmlformats.org/markup-compatibility/2006" xmlns:o="urn:schemas-microsoft-com:office:office" xmlns:r="http://schemas.openxmlformats.org/officeDocument/2006/relationships" xmlns:m="http://schemas.openxmlformats.org/officeDocument/2006/math" xmlns:v="urn:schemas-microsoft-com:vml" xmlns:wp14="http://schemas.microsoft.com/office/word/2010/wordprocessingDrawing" xmlns:wp="http://schemas.openxmlformats.org/drawingml/2006/wordprocessingDrawing" xmlns:w10="urn:schemas-microsoft-com:office:word" xmlns:w="http://schemas.openxmlformats.org/wordprocessingml/2006/main" xmlns:w14="http://schemas.microsoft.com/office/word/2010/wordml" xmlns:w15="http://schemas.microsoft.com/office/word/2012/wordml" xmlns:w16se="http://schemas.microsoft.com/office/word/2015/wordml/symex" xmlns:wpg="http://schemas.microsoft.com/office/word/2010/wordprocessingGroup" xmlns:wpi="http://schemas.microsoft.com/office/word/2010/wordprocessingInk" xmlns:wne="http://schemas.microsoft.com/office/word/2006/wordml" xmlns:wps="http://schemas.microsoft.com/office/word/2010/wordprocessingShape" mc:Ignorable="w14 w15 w16se wp14">
   <w:body>
     <w:p>
       <w:pPr>
@@ -75,7 +75,29 @@
         <w:rPr>
           <w:rFonts w:ascii="Arial" w:hAnsi="Arial" w:cs="Arial"/>
         </w:rPr>
-        <w:t xml:space="preserve">, a fim de convidá-lo a participar de uma atividade extensionista associada à disciplina </w:t>
+        <w:t xml:space="preserve">, a fim de convidá-lo a participar de uma atividade </w:t>
+      </w:r>
+      <w:proofErr w:type="spellStart"/>
+      <w:r>
+        <w:rPr>
+          <w:rFonts w:ascii="Arial" w:hAnsi="Arial" w:cs="Arial"/>
+        </w:rPr>
+        <w:t>extension</w:t>
+      </w:r>
+      <w:bookmarkStart w:id="0" w:name="_GoBack"/>
+      <w:bookmarkEnd w:id="0"/>
+      <w:r>
+        <w:rPr>
+          <w:rFonts w:ascii="Arial" w:hAnsi="Arial" w:cs="Arial"/>
+        </w:rPr>
+        <w:t>ista</w:t>
+      </w:r>
+      <w:proofErr w:type="spellEnd"/>
+      <w:r>
+        <w:rPr>
+          <w:rFonts w:ascii="Arial" w:hAnsi="Arial" w:cs="Arial"/>
+        </w:rPr>
+        <w:t xml:space="preserve"> associada à disciplina </w:t>
       </w:r>
       <w:r>
         <w:rPr>
@@ -179,12 +201,14 @@
         </w:rPr>
         <w:t xml:space="preserve">atividade </w:t>
       </w:r>
+      <w:proofErr w:type="spellStart"/>
       <w:r>
         <w:rPr>
           <w:rFonts w:ascii="Arial" w:hAnsi="Arial" w:cs="Arial"/>
         </w:rPr>
         <w:t>extensionista</w:t>
       </w:r>
+      <w:proofErr w:type="spellEnd"/>
       <w:r>
         <w:rPr>
           <w:rFonts w:ascii="Arial" w:hAnsi="Arial" w:cs="Arial"/>
@@ -315,11 +339,33 @@
         </w:rPr>
         <w:t xml:space="preserve">aplicação de </w:t>
       </w:r>
-      <w:r>
-        <w:rPr>
-          <w:rFonts w:ascii="Arial" w:hAnsi="Arial" w:cs="Arial"/>
-        </w:rPr>
-        <w:t>microcontroladores, projetos de prototipagem e comunicação de microcontroladores com sensores e atuadores.</w:t>
+      <w:proofErr w:type="spellStart"/>
+      <w:r>
+        <w:rPr>
+          <w:rFonts w:ascii="Arial" w:hAnsi="Arial" w:cs="Arial"/>
+        </w:rPr>
+        <w:t>microcontroladores</w:t>
+      </w:r>
+      <w:proofErr w:type="spellEnd"/>
+      <w:r>
+        <w:rPr>
+          <w:rFonts w:ascii="Arial" w:hAnsi="Arial" w:cs="Arial"/>
+        </w:rPr>
+        <w:t xml:space="preserve">, projetos de prototipagem e comunicação de </w:t>
+      </w:r>
+      <w:proofErr w:type="spellStart"/>
+      <w:r>
+        <w:rPr>
+          <w:rFonts w:ascii="Arial" w:hAnsi="Arial" w:cs="Arial"/>
+        </w:rPr>
+        <w:t>microcontroladores</w:t>
+      </w:r>
+      <w:proofErr w:type="spellEnd"/>
+      <w:r>
+        <w:rPr>
+          <w:rFonts w:ascii="Arial" w:hAnsi="Arial" w:cs="Arial"/>
+        </w:rPr>
+        <w:t xml:space="preserve"> com sensores e atuadores.</w:t>
       </w:r>
     </w:p>
     <w:p>
@@ -364,7 +410,23 @@
           <w:rFonts w:ascii="Arial" w:hAnsi="Arial" w:cs="Arial"/>
           <w:shd w:val="clear" w:color="auto" w:fill="FFFFFF"/>
         </w:rPr>
-        <w:t>, que aqui chamaremos de parte interessada,</w:t>
+        <w:t xml:space="preserve">, </w:t>
+      </w:r>
+      <w:proofErr w:type="gramStart"/>
+      <w:r>
+        <w:rPr>
+          <w:rFonts w:ascii="Arial" w:hAnsi="Arial" w:cs="Arial"/>
+          <w:shd w:val="clear" w:color="auto" w:fill="FFFFFF"/>
+        </w:rPr>
+        <w:t>que</w:t>
+      </w:r>
+      <w:proofErr w:type="gramEnd"/>
+      <w:r>
+        <w:rPr>
+          <w:rFonts w:ascii="Arial" w:hAnsi="Arial" w:cs="Arial"/>
+          <w:shd w:val="clear" w:color="auto" w:fill="FFFFFF"/>
+        </w:rPr>
+        <w:t xml:space="preserve"> aqui chamaremos de parte interessada,</w:t>
       </w:r>
       <w:r>
         <w:rPr>
@@ -452,8 +514,17 @@
           <w:rFonts w:ascii="Arial" w:hAnsi="Arial" w:cs="Arial"/>
           <w:shd w:val="clear" w:color="auto" w:fill="FFFFFF"/>
         </w:rPr>
-        <w:t xml:space="preserve"> de caráter extensionista</w:t>
-      </w:r>
+        <w:t xml:space="preserve"> de caráter </w:t>
+      </w:r>
+      <w:proofErr w:type="spellStart"/>
+      <w:r>
+        <w:rPr>
+          <w:rFonts w:ascii="Arial" w:hAnsi="Arial" w:cs="Arial"/>
+          <w:shd w:val="clear" w:color="auto" w:fill="FFFFFF"/>
+        </w:rPr>
+        <w:t>extensionista</w:t>
+      </w:r>
+      <w:proofErr w:type="spellEnd"/>
       <w:r>
         <w:rPr>
           <w:rFonts w:ascii="Arial" w:hAnsi="Arial" w:cs="Arial"/>
@@ -499,7 +570,7 @@
     </w:p>
     <w:p>
       <w:pPr>
-        <w:pStyle w:val="ListParagraph"/>
+        <w:pStyle w:val="PargrafodaLista"/>
         <w:numPr>
           <w:ilvl w:val="0"/>
           <w:numId w:val="1"/>
@@ -511,12 +582,21 @@
           <w:shd w:val="clear" w:color="auto" w:fill="FFFFFF"/>
         </w:rPr>
       </w:pPr>
-      <w:r>
-        <w:rPr>
-          <w:rFonts w:ascii="Arial" w:hAnsi="Arial" w:cs="Arial"/>
-          <w:shd w:val="clear" w:color="auto" w:fill="FFFFFF"/>
-        </w:rPr>
-        <w:t>não há cobrança de remuneração de qualquer natureza</w:t>
+      <w:proofErr w:type="gramStart"/>
+      <w:r>
+        <w:rPr>
+          <w:rFonts w:ascii="Arial" w:hAnsi="Arial" w:cs="Arial"/>
+          <w:shd w:val="clear" w:color="auto" w:fill="FFFFFF"/>
+        </w:rPr>
+        <w:t>não</w:t>
+      </w:r>
+      <w:proofErr w:type="gramEnd"/>
+      <w:r>
+        <w:rPr>
+          <w:rFonts w:ascii="Arial" w:hAnsi="Arial" w:cs="Arial"/>
+          <w:shd w:val="clear" w:color="auto" w:fill="FFFFFF"/>
+        </w:rPr>
+        <w:t xml:space="preserve"> há cobrança de remuneração de qualquer natureza</w:t>
       </w:r>
       <w:r>
         <w:rPr>
@@ -549,7 +629,7 @@
     </w:p>
     <w:p>
       <w:pPr>
-        <w:pStyle w:val="ListParagraph"/>
+        <w:pStyle w:val="PargrafodaLista"/>
         <w:numPr>
           <w:ilvl w:val="0"/>
           <w:numId w:val="1"/>
@@ -561,19 +641,44 @@
           <w:shd w:val="clear" w:color="auto" w:fill="FFFFFF"/>
         </w:rPr>
       </w:pPr>
-      <w:r>
-        <w:rPr>
-          <w:rFonts w:ascii="Arial" w:hAnsi="Arial" w:cs="Arial"/>
-          <w:shd w:val="clear" w:color="auto" w:fill="FFFFFF"/>
-        </w:rPr>
-        <w:t xml:space="preserve">as atividades desenvolvidas no âmbito </w:t>
-      </w:r>
-      <w:r>
-        <w:rPr>
-          <w:rFonts w:ascii="Arial" w:hAnsi="Arial" w:cs="Arial"/>
-          <w:shd w:val="clear" w:color="auto" w:fill="FFFFFF"/>
-        </w:rPr>
-        <w:t>do projeto extensionista não configura</w:t>
+      <w:proofErr w:type="gramStart"/>
+      <w:r>
+        <w:rPr>
+          <w:rFonts w:ascii="Arial" w:hAnsi="Arial" w:cs="Arial"/>
+          <w:shd w:val="clear" w:color="auto" w:fill="FFFFFF"/>
+        </w:rPr>
+        <w:t>as</w:t>
+      </w:r>
+      <w:proofErr w:type="gramEnd"/>
+      <w:r>
+        <w:rPr>
+          <w:rFonts w:ascii="Arial" w:hAnsi="Arial" w:cs="Arial"/>
+          <w:shd w:val="clear" w:color="auto" w:fill="FFFFFF"/>
+        </w:rPr>
+        <w:t xml:space="preserve"> atividades desenvolvidas no âmbito </w:t>
+      </w:r>
+      <w:r>
+        <w:rPr>
+          <w:rFonts w:ascii="Arial" w:hAnsi="Arial" w:cs="Arial"/>
+          <w:shd w:val="clear" w:color="auto" w:fill="FFFFFF"/>
+        </w:rPr>
+        <w:t xml:space="preserve">do projeto </w:t>
+      </w:r>
+      <w:proofErr w:type="spellStart"/>
+      <w:r>
+        <w:rPr>
+          <w:rFonts w:ascii="Arial" w:hAnsi="Arial" w:cs="Arial"/>
+          <w:shd w:val="clear" w:color="auto" w:fill="FFFFFF"/>
+        </w:rPr>
+        <w:t>extensionista</w:t>
+      </w:r>
+      <w:proofErr w:type="spellEnd"/>
+      <w:r>
+        <w:rPr>
+          <w:rFonts w:ascii="Arial" w:hAnsi="Arial" w:cs="Arial"/>
+          <w:shd w:val="clear" w:color="auto" w:fill="FFFFFF"/>
+        </w:rPr>
+        <w:t xml:space="preserve"> não configura</w:t>
       </w:r>
       <w:r>
         <w:rPr>
@@ -668,7 +773,7 @@
     </w:p>
     <w:p>
       <w:pPr>
-        <w:pStyle w:val="ListParagraph"/>
+        <w:pStyle w:val="PargrafodaLista"/>
         <w:numPr>
           <w:ilvl w:val="0"/>
           <w:numId w:val="1"/>
@@ -680,12 +785,21 @@
           <w:shd w:val="clear" w:color="auto" w:fill="FFFFFF"/>
         </w:rPr>
       </w:pPr>
-      <w:r>
-        <w:rPr>
-          <w:rFonts w:ascii="Arial" w:hAnsi="Arial" w:cs="Arial"/>
-          <w:shd w:val="clear" w:color="auto" w:fill="FFFFFF"/>
-        </w:rPr>
-        <w:t>os resultados d</w:t>
+      <w:proofErr w:type="gramStart"/>
+      <w:r>
+        <w:rPr>
+          <w:rFonts w:ascii="Arial" w:hAnsi="Arial" w:cs="Arial"/>
+          <w:shd w:val="clear" w:color="auto" w:fill="FFFFFF"/>
+        </w:rPr>
+        <w:t>os</w:t>
+      </w:r>
+      <w:proofErr w:type="gramEnd"/>
+      <w:r>
+        <w:rPr>
+          <w:rFonts w:ascii="Arial" w:hAnsi="Arial" w:cs="Arial"/>
+          <w:shd w:val="clear" w:color="auto" w:fill="FFFFFF"/>
+        </w:rPr>
+        <w:t xml:space="preserve"> resultados d</w:t>
       </w:r>
       <w:r>
         <w:rPr>
@@ -732,7 +846,7 @@
     </w:p>
     <w:p>
       <w:pPr>
-        <w:pStyle w:val="ListParagraph"/>
+        <w:pStyle w:val="PargrafodaLista"/>
         <w:numPr>
           <w:ilvl w:val="0"/>
           <w:numId w:val="1"/>
@@ -744,12 +858,21 @@
           <w:shd w:val="clear" w:color="auto" w:fill="FFFFFF"/>
         </w:rPr>
       </w:pPr>
-      <w:r>
-        <w:rPr>
-          <w:rFonts w:ascii="Arial" w:hAnsi="Arial" w:cs="Arial"/>
-          <w:shd w:val="clear" w:color="auto" w:fill="FFFFFF"/>
-        </w:rPr>
-        <w:t>os resultados do projeto p</w:t>
+      <w:proofErr w:type="gramStart"/>
+      <w:r>
+        <w:rPr>
+          <w:rFonts w:ascii="Arial" w:hAnsi="Arial" w:cs="Arial"/>
+          <w:shd w:val="clear" w:color="auto" w:fill="FFFFFF"/>
+        </w:rPr>
+        <w:t>os</w:t>
+      </w:r>
+      <w:proofErr w:type="gramEnd"/>
+      <w:r>
+        <w:rPr>
+          <w:rFonts w:ascii="Arial" w:hAnsi="Arial" w:cs="Arial"/>
+          <w:shd w:val="clear" w:color="auto" w:fill="FFFFFF"/>
+        </w:rPr>
+        <w:t xml:space="preserve"> resultados do projeto p</w:t>
       </w:r>
       <w:r>
         <w:rPr>
@@ -823,7 +946,7 @@
     </w:p>
     <w:p>
       <w:pPr>
-        <w:pStyle w:val="ListParagraph"/>
+        <w:pStyle w:val="PargrafodaLista"/>
         <w:numPr>
           <w:ilvl w:val="0"/>
           <w:numId w:val="1"/>
@@ -835,12 +958,21 @@
           <w:shd w:val="clear" w:color="auto" w:fill="FFFFFF"/>
         </w:rPr>
       </w:pPr>
-      <w:r>
-        <w:rPr>
-          <w:rFonts w:ascii="Arial" w:hAnsi="Arial" w:cs="Arial"/>
-          <w:shd w:val="clear" w:color="auto" w:fill="FFFFFF"/>
-        </w:rPr>
-        <w:t xml:space="preserve">quaisquer custos relativos à implantação e operação </w:t>
+      <w:proofErr w:type="gramStart"/>
+      <w:r>
+        <w:rPr>
+          <w:rFonts w:ascii="Arial" w:hAnsi="Arial" w:cs="Arial"/>
+          <w:shd w:val="clear" w:color="auto" w:fill="FFFFFF"/>
+        </w:rPr>
+        <w:t>quaisquer</w:t>
+      </w:r>
+      <w:proofErr w:type="gramEnd"/>
+      <w:r>
+        <w:rPr>
+          <w:rFonts w:ascii="Arial" w:hAnsi="Arial" w:cs="Arial"/>
+          <w:shd w:val="clear" w:color="auto" w:fill="FFFFFF"/>
+        </w:rPr>
+        <w:t xml:space="preserve"> custos relativos à implantação e operação </w:t>
       </w:r>
       <w:r>
         <w:rPr>
@@ -936,7 +1068,39 @@
           <w:rFonts w:ascii="Arial" w:hAnsi="Arial" w:cs="Arial"/>
           <w:shd w:val="clear" w:color="auto" w:fill="FFFFFF"/>
         </w:rPr>
-        <w:t xml:space="preserve">o, as atividades e informações que o(s) aluno(s) poderá(ão) ter acesso. </w:t>
+        <w:t xml:space="preserve">o, as atividades e informações que </w:t>
+      </w:r>
+      <w:proofErr w:type="gramStart"/>
+      <w:r>
+        <w:rPr>
+          <w:rFonts w:ascii="Arial" w:hAnsi="Arial" w:cs="Arial"/>
+          <w:shd w:val="clear" w:color="auto" w:fill="FFFFFF"/>
+        </w:rPr>
+        <w:t>o(</w:t>
+      </w:r>
+      <w:proofErr w:type="gramEnd"/>
+      <w:r>
+        <w:rPr>
+          <w:rFonts w:ascii="Arial" w:hAnsi="Arial" w:cs="Arial"/>
+          <w:shd w:val="clear" w:color="auto" w:fill="FFFFFF"/>
+        </w:rPr>
+        <w:t>s) aluno(s) poderá(</w:t>
+      </w:r>
+      <w:proofErr w:type="spellStart"/>
+      <w:r>
+        <w:rPr>
+          <w:rFonts w:ascii="Arial" w:hAnsi="Arial" w:cs="Arial"/>
+          <w:shd w:val="clear" w:color="auto" w:fill="FFFFFF"/>
+        </w:rPr>
+        <w:t>ão</w:t>
+      </w:r>
+      <w:proofErr w:type="spellEnd"/>
+      <w:r>
+        <w:rPr>
+          <w:rFonts w:ascii="Arial" w:hAnsi="Arial" w:cs="Arial"/>
+          <w:shd w:val="clear" w:color="auto" w:fill="FFFFFF"/>
+        </w:rPr>
+        <w:t xml:space="preserve">) ter acesso. </w:t>
       </w:r>
     </w:p>
     <w:p>
@@ -1046,12 +1210,54 @@
           <w:color w:val="222222"/>
           <w:shd w:val="clear" w:color="auto" w:fill="FFFFFF"/>
         </w:rPr>
-        <w:t xml:space="preserve"> -----------</w:t>
+        <w:t xml:space="preserve"> </w:t>
+      </w:r>
+      <w:r>
+        <w:rPr>
+          <w:rFonts w:ascii="Arial" w:hAnsi="Arial" w:cs="Arial"/>
+          <w:color w:val="222222"/>
+          <w:shd w:val="clear" w:color="auto" w:fill="FFFFFF"/>
+        </w:rPr>
+        <w:t xml:space="preserve">Gabriel Guedes da Silva </w:t>
+      </w:r>
+      <w:r>
+        <w:rPr>
+          <w:rFonts w:ascii="Arial" w:hAnsi="Arial" w:cs="Arial"/>
+          <w:color w:val="222222"/>
+          <w:shd w:val="clear" w:color="auto" w:fill="FFFFFF"/>
+        </w:rPr>
+        <w:t>–</w:t>
+      </w:r>
+      <w:r>
+        <w:rPr>
+          <w:rFonts w:ascii="Arial" w:hAnsi="Arial" w:cs="Arial"/>
+          <w:color w:val="222222"/>
+          <w:shd w:val="clear" w:color="auto" w:fill="FFFFFF"/>
+        </w:rPr>
+        <w:t xml:space="preserve"> 97369-7287 e/ou </w:t>
+      </w:r>
+      <w:hyperlink r:id="rId9" w:history="1">
+        <w:r>
+          <w:rPr>
+            <w:rStyle w:val="Hyperlink"/>
+            <w:rFonts w:ascii="Arial" w:hAnsi="Arial" w:cs="Arial"/>
+            <w:shd w:val="clear" w:color="auto" w:fill="FFFFFF"/>
+          </w:rPr>
+          <w:t>bimzoncio@gmail.com</w:t>
+        </w:r>
+      </w:hyperlink>
+      <w:r>
+        <w:rPr>
+          <w:rFonts w:ascii="Arial" w:hAnsi="Arial" w:cs="Arial"/>
+          <w:color w:val="222222"/>
+          <w:shd w:val="clear" w:color="auto" w:fill="FFFFFF"/>
+        </w:rPr>
+        <w:t xml:space="preserve"> </w:t>
       </w:r>
     </w:p>
     <w:p>
       <w:pPr>
-        <w:pStyle w:val="ListParagraph"/>
+        <w:pStyle w:val="PargrafodaLista"/>
         <w:spacing w:after="0" w:line="360" w:lineRule="auto"/>
         <w:ind w:left="0" w:firstLine="709"/>
         <w:jc w:val="both"/>
@@ -1064,7 +1270,7 @@
     </w:p>
     <w:p>
       <w:pPr>
-        <w:pStyle w:val="ListParagraph"/>
+        <w:pStyle w:val="PargrafodaLista"/>
         <w:spacing w:after="0" w:line="360" w:lineRule="auto"/>
         <w:ind w:left="0" w:firstLine="709"/>
         <w:rPr>
@@ -1076,7 +1282,7 @@
     </w:p>
     <w:tbl>
       <w:tblPr>
-        <w:tblStyle w:val="TableGrid"/>
+        <w:tblStyle w:val="Tabelacomgrade"/>
         <w:tblW w:w="8598" w:type="dxa"/>
         <w:tblInd w:w="-10" w:type="dxa"/>
         <w:tblLook w:val="04A0" w:firstRow="1" w:lastRow="0" w:firstColumn="1" w:lastColumn="0" w:noHBand="0" w:noVBand="1"/>
@@ -1134,19 +1340,7 @@
               <w:jc w:val="center"/>
             </w:pPr>
             <w:r>
-              <w:t xml:space="preserve">&lt;NOME </w:t>
-            </w:r>
-            <w:r>
-              <w:t xml:space="preserve">COMPLETO </w:t>
-            </w:r>
-            <w:r>
-              <w:t xml:space="preserve">DO </w:t>
-            </w:r>
-            <w:r>
-              <w:t>ALUNO 1</w:t>
-            </w:r>
-            <w:r>
-              <w:t>&gt;</w:t>
+              <w:t>Gabriel Guedes da Silva</w:t>
             </w:r>
           </w:p>
           <w:p>
@@ -1155,13 +1349,10 @@
               <w:jc w:val="center"/>
             </w:pPr>
             <w:r>
-              <w:t>Matrícula: &lt;MATRÍCULA</w:t>
+              <w:t xml:space="preserve">Matrícula: </w:t>
             </w:r>
             <w:r>
-              <w:t xml:space="preserve"> DO ALUNO 1</w:t>
-            </w:r>
-            <w:r>
-              <w:t>&gt;</w:t>
+              <w:t>202309924927</w:t>
             </w:r>
           </w:p>
           <w:p>
@@ -1208,7 +1399,7 @@
               <w:jc w:val="center"/>
             </w:pPr>
             <w:r>
-              <w:t>&lt;NOME COMPLETO DO ALUNO 2&gt;</w:t>
+              <w:t>Caio Victor Pereira de Oliveira</w:t>
             </w:r>
           </w:p>
           <w:p>
@@ -1216,7 +1407,10 @@
               <w:jc w:val="center"/>
             </w:pPr>
             <w:r>
-              <w:t>Matrícula: &lt;MATRÍCULA DO ALUNO 2&gt;</w:t>
+              <w:t xml:space="preserve">Matrícula: </w:t>
+            </w:r>
+            <w:r>
+              <w:t>202308260456</w:t>
             </w:r>
           </w:p>
         </w:tc>
@@ -1250,7 +1444,15 @@
               <w:jc w:val="center"/>
             </w:pPr>
             <w:r>
-              <w:t>&lt;NOME COMPLETO DO ALUNO 3&gt;</w:t>
+              <w:t xml:space="preserve">João </w:t>
+            </w:r>
+            <w:proofErr w:type="spellStart"/>
+            <w:r>
+              <w:t>Vicktor</w:t>
+            </w:r>
+            <w:proofErr w:type="spellEnd"/>
+            <w:r>
+              <w:t xml:space="preserve"> Mendonça Gomes</w:t>
             </w:r>
           </w:p>
           <w:p>
@@ -1258,114 +1460,10 @@
               <w:jc w:val="center"/>
             </w:pPr>
             <w:r>
-              <w:t>Matrícula: &lt;MATRÍCULA DO ALUNO 3&gt;</w:t>
-            </w:r>
-          </w:p>
-        </w:tc>
-      </w:tr>
-      <w:tr>
-        <w:tc>
-          <w:tcPr>
-            <w:tcW w:w="8598" w:type="dxa"/>
-            <w:gridSpan w:val="2"/>
-            <w:tcBorders>
-              <w:top w:val="single" w:sz="4" w:space="0" w:color="auto"/>
-              <w:left w:val="single" w:sz="4" w:space="0" w:color="auto"/>
-              <w:bottom w:val="single" w:sz="4" w:space="0" w:color="auto"/>
-              <w:right w:val="single" w:sz="4" w:space="0" w:color="auto"/>
-            </w:tcBorders>
-            <w:vAlign w:val="center"/>
-          </w:tcPr>
-          <w:p>
-            <w:pPr>
-              <w:spacing w:after="0" w:line="240" w:lineRule="auto"/>
-              <w:jc w:val="center"/>
-              <w:rPr>
-                <w:sz w:val="14"/>
-                <w:szCs w:val="14"/>
-              </w:rPr>
-            </w:pPr>
-          </w:p>
-          <w:p>
-            <w:pPr>
-              <w:spacing w:after="0" w:line="240" w:lineRule="auto"/>
-              <w:jc w:val="center"/>
-            </w:pPr>
-            <w:r>
-              <w:t xml:space="preserve">&lt;NOME COMPLETO DO ALUNO </w:t>
+              <w:t xml:space="preserve">Matrícula: </w:t>
             </w:r>
             <w:r>
-              <w:t>4</w:t>
-            </w:r>
-            <w:r>
-              <w:t>&gt;</w:t>
-            </w:r>
-          </w:p>
-          <w:p>
-            <w:pPr>
-              <w:jc w:val="center"/>
-            </w:pPr>
-            <w:r>
-              <w:t xml:space="preserve">Matrícula: &lt;MATRÍCULA DO ALUNO </w:t>
-            </w:r>
-            <w:r>
-              <w:t>4</w:t>
-            </w:r>
-            <w:r>
-              <w:t>&gt;</w:t>
-            </w:r>
-          </w:p>
-        </w:tc>
-      </w:tr>
-      <w:tr>
-        <w:tc>
-          <w:tcPr>
-            <w:tcW w:w="8598" w:type="dxa"/>
-            <w:gridSpan w:val="2"/>
-            <w:tcBorders>
-              <w:top w:val="single" w:sz="4" w:space="0" w:color="auto"/>
-              <w:left w:val="single" w:sz="4" w:space="0" w:color="auto"/>
-              <w:bottom w:val="single" w:sz="4" w:space="0" w:color="auto"/>
-              <w:right w:val="single" w:sz="4" w:space="0" w:color="auto"/>
-            </w:tcBorders>
-            <w:vAlign w:val="center"/>
-          </w:tcPr>
-          <w:p>
-            <w:pPr>
-              <w:spacing w:after="0" w:line="240" w:lineRule="auto"/>
-              <w:jc w:val="center"/>
-            </w:pPr>
-            <w:r>
-              <w:t xml:space="preserve"> </w:t>
-            </w:r>
-          </w:p>
-          <w:p>
-            <w:pPr>
-              <w:spacing w:after="0" w:line="240" w:lineRule="auto"/>
-              <w:jc w:val="center"/>
-            </w:pPr>
-            <w:r>
-              <w:t xml:space="preserve">&lt;NOME COMPLETO DO ALUNO </w:t>
-            </w:r>
-            <w:r>
-              <w:t>5</w:t>
-            </w:r>
-            <w:r>
-              <w:t>&gt;</w:t>
-            </w:r>
-          </w:p>
-          <w:p>
-            <w:pPr>
-              <w:jc w:val="center"/>
-            </w:pPr>
-            <w:r>
-              <w:t xml:space="preserve">Matrícula: &lt;MATRÍCULA DO ALUNO </w:t>
-            </w:r>
-            <w:r>
-              <w:t>5</w:t>
-            </w:r>
-            <w:r>
-              <w:t>&gt;</w:t>
+              <w:t>202303416954</w:t>
             </w:r>
           </w:p>
         </w:tc>
@@ -1595,7 +1693,15 @@
         <w:t>Rio de Janeiro, ___ de ______________</w:t>
       </w:r>
       <w:r>
-        <w:t xml:space="preserve"> de 202</w:t>
+        <w:t xml:space="preserve"> </w:t>
+      </w:r>
+      <w:proofErr w:type="spellStart"/>
+      <w:r>
+        <w:t>de</w:t>
+      </w:r>
+      <w:proofErr w:type="spellEnd"/>
+      <w:r>
+        <w:t xml:space="preserve"> 202</w:t>
       </w:r>
       <w:r>
         <w:t>4</w:t>
@@ -1619,7 +1725,7 @@
 </file>
 
 <file path=word/numbering.xml><?xml version="1.0" encoding="utf-8"?>
-<w:numbering xmlns:wpc="http://schemas.microsoft.com/office/word/2010/wordprocessingCanvas" xmlns:cx="http://schemas.microsoft.com/office/drawing/2014/chartex" xmlns:cx1="http://schemas.microsoft.com/office/drawing/2015/9/8/chartex" xmlns:cx2="http://schemas.microsoft.com/office/drawing/2015/10/21/chartex" xmlns:cx3="http://schemas.microsoft.com/office/drawing/2016/5/9/chartex" xmlns:cx4="http://schemas.microsoft.com/office/drawing/2016/5/10/chartex" xmlns:cx5="http://schemas.microsoft.com/office/drawing/2016/5/11/chartex" xmlns:cx6="http://schemas.microsoft.com/office/drawing/2016/5/12/chartex" xmlns:cx7="http://schemas.microsoft.com/office/drawing/2016/5/13/chartex" xmlns:cx8="http://schemas.microsoft.com/office/drawing/2016/5/14/chartex" xmlns:mc="http://schemas.openxmlformats.org/markup-compatibility/2006" xmlns:aink="http://schemas.microsoft.com/office/drawing/2016/ink" xmlns:am3d="http://schemas.microsoft.com/office/drawing/2017/model3d" xmlns:o="urn:schemas-microsoft-com:office:office" xmlns:oel="http://schemas.microsoft.com/office/2019/extlst" xmlns:r="http://schemas.openxmlformats.org/officeDocument/2006/relationships" xmlns:m="http://schemas.openxmlformats.org/officeDocument/2006/math" xmlns:v="urn:schemas-microsoft-com:vml" xmlns:wp14="http://schemas.microsoft.com/office/word/2010/wordprocessingDrawing" xmlns:wp="http://schemas.openxmlformats.org/drawingml/2006/wordprocessingDrawing" xmlns:w10="urn:schemas-microsoft-com:office:word" xmlns:w="http://schemas.openxmlformats.org/wordprocessingml/2006/main" xmlns:w14="http://schemas.microsoft.com/office/word/2010/wordml" xmlns:w15="http://schemas.microsoft.com/office/word/2012/wordml" xmlns:w16cex="http://schemas.microsoft.com/office/word/2018/wordml/cex" xmlns:w16cid="http://schemas.microsoft.com/office/word/2016/wordml/cid" xmlns:w16="http://schemas.microsoft.com/office/word/2018/wordml" xmlns:w16du="http://schemas.microsoft.com/office/word/2023/wordml/word16du" xmlns:w16sdtdh="http://schemas.microsoft.com/office/word/2020/wordml/sdtdatahash" xmlns:w16se="http://schemas.microsoft.com/office/word/2015/wordml/symex" xmlns:wpg="http://schemas.microsoft.com/office/word/2010/wordprocessingGroup" xmlns:wpi="http://schemas.microsoft.com/office/word/2010/wordprocessingInk" xmlns:wne="http://schemas.microsoft.com/office/word/2006/wordml" xmlns:wps="http://schemas.microsoft.com/office/word/2010/wordprocessingShape" mc:Ignorable="w14 w15 w16se w16cid w16 w16cex w16sdtdh w16du wp14">
+<w:numbering xmlns:wpc="http://schemas.microsoft.com/office/word/2010/wordprocessingCanvas" xmlns:cx="http://schemas.microsoft.com/office/drawing/2014/chartex" xmlns:mc="http://schemas.openxmlformats.org/markup-compatibility/2006" xmlns:o="urn:schemas-microsoft-com:office:office" xmlns:r="http://schemas.openxmlformats.org/officeDocument/2006/relationships" xmlns:m="http://schemas.openxmlformats.org/officeDocument/2006/math" xmlns:v="urn:schemas-microsoft-com:vml" xmlns:wp14="http://schemas.microsoft.com/office/word/2010/wordprocessingDrawing" xmlns:wp="http://schemas.openxmlformats.org/drawingml/2006/wordprocessingDrawing" xmlns:w10="urn:schemas-microsoft-com:office:word" xmlns:w="http://schemas.openxmlformats.org/wordprocessingml/2006/main" xmlns:w14="http://schemas.microsoft.com/office/word/2010/wordml" xmlns:w15="http://schemas.microsoft.com/office/word/2012/wordml" xmlns:w16se="http://schemas.microsoft.com/office/word/2015/wordml/symex" xmlns:wpg="http://schemas.microsoft.com/office/word/2010/wordprocessingGroup" xmlns:wpi="http://schemas.microsoft.com/office/word/2010/wordprocessingInk" xmlns:wne="http://schemas.microsoft.com/office/word/2006/wordml" xmlns:wps="http://schemas.microsoft.com/office/word/2010/wordprocessingShape" mc:Ignorable="w14 w15 w16se wp14">
   <w:abstractNum w:abstractNumId="0" w15:restartNumberingAfterBreak="0">
     <w:nsid w:val="18273F17"/>
     <w:multiLevelType w:val="hybridMultilevel"/>
@@ -1733,14 +1839,14 @@
       </w:rPr>
     </w:lvl>
   </w:abstractNum>
-  <w:num w:numId="1" w16cid:durableId="1954945572">
+  <w:num w:numId="1">
     <w:abstractNumId w:val="0"/>
   </w:num>
 </w:numbering>
 </file>
 
 <file path=word/styles.xml><?xml version="1.0" encoding="utf-8"?>
-<w:styles xmlns:mc="http://schemas.openxmlformats.org/markup-compatibility/2006" xmlns:r="http://schemas.openxmlformats.org/officeDocument/2006/relationships" xmlns:w="http://schemas.openxmlformats.org/wordprocessingml/2006/main" xmlns:w14="http://schemas.microsoft.com/office/word/2010/wordml" xmlns:w15="http://schemas.microsoft.com/office/word/2012/wordml" xmlns:w16cex="http://schemas.microsoft.com/office/word/2018/wordml/cex" xmlns:w16cid="http://schemas.microsoft.com/office/word/2016/wordml/cid" xmlns:w16="http://schemas.microsoft.com/office/word/2018/wordml" xmlns:w16du="http://schemas.microsoft.com/office/word/2023/wordml/word16du" xmlns:w16sdtdh="http://schemas.microsoft.com/office/word/2020/wordml/sdtdatahash" xmlns:w16se="http://schemas.microsoft.com/office/word/2015/wordml/symex" mc:Ignorable="w14 w15 w16se w16cid w16 w16cex w16sdtdh w16du">
+<w:styles xmlns:mc="http://schemas.openxmlformats.org/markup-compatibility/2006" xmlns:r="http://schemas.openxmlformats.org/officeDocument/2006/relationships" xmlns:w="http://schemas.openxmlformats.org/wordprocessingml/2006/main" xmlns:w14="http://schemas.microsoft.com/office/word/2010/wordml" xmlns:w15="http://schemas.microsoft.com/office/word/2012/wordml" xmlns:w16se="http://schemas.microsoft.com/office/word/2015/wordml/symex" mc:Ignorable="w14 w15 w16se">
   <w:docDefaults>
     <w:rPrDefault>
       <w:rPr>
@@ -1756,7 +1862,7 @@
       </w:pPr>
     </w:pPrDefault>
   </w:docDefaults>
-  <w:latentStyles w:defLockedState="0" w:defUIPriority="99" w:defSemiHidden="0" w:defUnhideWhenUsed="0" w:defQFormat="0" w:count="376">
+  <w:latentStyles w:defLockedState="0" w:defUIPriority="99" w:defSemiHidden="0" w:defUnhideWhenUsed="0" w:defQFormat="0" w:count="371">
     <w:lsdException w:name="Normal" w:uiPriority="0" w:qFormat="1"/>
     <w:lsdException w:name="heading 1" w:uiPriority="9" w:qFormat="1"/>
     <w:lsdException w:name="heading 2" w:semiHidden="1" w:uiPriority="9" w:unhideWhenUsed="1" w:qFormat="1"/>
@@ -2128,11 +2234,6 @@
     <w:lsdException w:name="List Table 5 Dark Accent 6" w:uiPriority="50"/>
     <w:lsdException w:name="List Table 6 Colorful Accent 6" w:uiPriority="51"/>
     <w:lsdException w:name="List Table 7 Colorful Accent 6" w:uiPriority="52"/>
-    <w:lsdException w:name="Mention" w:semiHidden="1" w:unhideWhenUsed="1"/>
-    <w:lsdException w:name="Smart Hyperlink" w:semiHidden="1" w:unhideWhenUsed="1"/>
-    <w:lsdException w:name="Hashtag" w:semiHidden="1" w:unhideWhenUsed="1"/>
-    <w:lsdException w:name="Unresolved Mention" w:semiHidden="1" w:unhideWhenUsed="1"/>
-    <w:lsdException w:name="Smart Link" w:semiHidden="1" w:unhideWhenUsed="1"/>
   </w:latentStyles>
   <w:style w:type="paragraph" w:default="1" w:styleId="Normal">
     <w:name w:val="Normal"/>
@@ -2148,13 +2249,13 @@
       <w:lang w:eastAsia="pt-BR"/>
     </w:rPr>
   </w:style>
-  <w:style w:type="character" w:default="1" w:styleId="DefaultParagraphFont">
+  <w:style w:type="character" w:default="1" w:styleId="Fontepargpadro">
     <w:name w:val="Default Paragraph Font"/>
     <w:uiPriority w:val="1"/>
     <w:semiHidden/>
     <w:unhideWhenUsed/>
   </w:style>
-  <w:style w:type="table" w:default="1" w:styleId="TableNormal">
+  <w:style w:type="table" w:default="1" w:styleId="Tabelanormal">
     <w:name w:val="Normal Table"/>
     <w:uiPriority w:val="99"/>
     <w:semiHidden/>
@@ -2169,16 +2270,16 @@
       </w:tblCellMar>
     </w:tblPr>
   </w:style>
-  <w:style w:type="numbering" w:default="1" w:styleId="NoList">
+  <w:style w:type="numbering" w:default="1" w:styleId="Semlista">
     <w:name w:val="No List"/>
     <w:uiPriority w:val="99"/>
     <w:semiHidden/>
     <w:unhideWhenUsed/>
   </w:style>
-  <w:style w:type="paragraph" w:styleId="ListParagraph">
+  <w:style w:type="paragraph" w:styleId="PargrafodaLista">
     <w:name w:val="List Paragraph"/>
     <w:basedOn w:val="Normal"/>
-    <w:link w:val="ListParagraphChar"/>
+    <w:link w:val="PargrafodaListaChar"/>
     <w:uiPriority w:val="34"/>
     <w:qFormat/>
     <w:rsid w:val="00AB4963"/>
@@ -2187,10 +2288,10 @@
       <w:contextualSpacing/>
     </w:pPr>
   </w:style>
-  <w:style w:type="character" w:customStyle="1" w:styleId="ListParagraphChar">
-    <w:name w:val="List Paragraph Char"/>
-    <w:basedOn w:val="DefaultParagraphFont"/>
-    <w:link w:val="ListParagraph"/>
+  <w:style w:type="character" w:customStyle="1" w:styleId="PargrafodaListaChar">
+    <w:name w:val="Parágrafo da Lista Char"/>
+    <w:basedOn w:val="Fontepargpadro"/>
+    <w:link w:val="PargrafodaLista"/>
     <w:uiPriority w:val="34"/>
     <w:rsid w:val="00AB4963"/>
     <w:rPr>
@@ -2200,9 +2301,9 @@
       <w:lang w:eastAsia="pt-BR"/>
     </w:rPr>
   </w:style>
-  <w:style w:type="character" w:styleId="CommentReference">
+  <w:style w:type="character" w:styleId="Refdecomentrio">
     <w:name w:val="annotation reference"/>
-    <w:basedOn w:val="DefaultParagraphFont"/>
+    <w:basedOn w:val="Fontepargpadro"/>
     <w:uiPriority w:val="99"/>
     <w:semiHidden/>
     <w:unhideWhenUsed/>
@@ -2212,10 +2313,10 @@
       <w:szCs w:val="16"/>
     </w:rPr>
   </w:style>
-  <w:style w:type="paragraph" w:styleId="CommentText">
+  <w:style w:type="paragraph" w:styleId="Textodecomentrio">
     <w:name w:val="annotation text"/>
     <w:basedOn w:val="Normal"/>
-    <w:link w:val="CommentTextChar"/>
+    <w:link w:val="TextodecomentrioChar"/>
     <w:uiPriority w:val="99"/>
     <w:unhideWhenUsed/>
     <w:rsid w:val="00267013"/>
@@ -2223,10 +2324,10 @@
       <w:spacing w:line="240" w:lineRule="auto"/>
     </w:pPr>
   </w:style>
-  <w:style w:type="character" w:customStyle="1" w:styleId="CommentTextChar">
-    <w:name w:val="Comment Text Char"/>
-    <w:basedOn w:val="DefaultParagraphFont"/>
-    <w:link w:val="CommentText"/>
+  <w:style w:type="character" w:customStyle="1" w:styleId="TextodecomentrioChar">
+    <w:name w:val="Texto de comentário Char"/>
+    <w:basedOn w:val="Fontepargpadro"/>
+    <w:link w:val="Textodecomentrio"/>
     <w:uiPriority w:val="99"/>
     <w:rsid w:val="00267013"/>
     <w:rPr>
@@ -2236,11 +2337,11 @@
       <w:lang w:eastAsia="pt-BR"/>
     </w:rPr>
   </w:style>
-  <w:style w:type="paragraph" w:styleId="CommentSubject">
+  <w:style w:type="paragraph" w:styleId="Assuntodocomentrio">
     <w:name w:val="annotation subject"/>
-    <w:basedOn w:val="CommentText"/>
-    <w:next w:val="CommentText"/>
-    <w:link w:val="CommentSubjectChar"/>
+    <w:basedOn w:val="Textodecomentrio"/>
+    <w:next w:val="Textodecomentrio"/>
+    <w:link w:val="AssuntodocomentrioChar"/>
     <w:uiPriority w:val="99"/>
     <w:semiHidden/>
     <w:unhideWhenUsed/>
@@ -2250,10 +2351,10 @@
       <w:bCs/>
     </w:rPr>
   </w:style>
-  <w:style w:type="character" w:customStyle="1" w:styleId="CommentSubjectChar">
-    <w:name w:val="Comment Subject Char"/>
-    <w:basedOn w:val="CommentTextChar"/>
-    <w:link w:val="CommentSubject"/>
+  <w:style w:type="character" w:customStyle="1" w:styleId="AssuntodocomentrioChar">
+    <w:name w:val="Assunto do comentário Char"/>
+    <w:basedOn w:val="TextodecomentrioChar"/>
+    <w:link w:val="Assuntodocomentrio"/>
     <w:uiPriority w:val="99"/>
     <w:semiHidden/>
     <w:rsid w:val="00267013"/>
@@ -2266,7 +2367,7 @@
       <w:lang w:eastAsia="pt-BR"/>
     </w:rPr>
   </w:style>
-  <w:style w:type="paragraph" w:styleId="Revision">
+  <w:style w:type="paragraph" w:styleId="Reviso">
     <w:name w:val="Revision"/>
     <w:hidden/>
     <w:uiPriority w:val="99"/>
@@ -2282,9 +2383,9 @@
       <w:lang w:eastAsia="pt-BR"/>
     </w:rPr>
   </w:style>
-  <w:style w:type="table" w:styleId="TableGrid">
+  <w:style w:type="table" w:styleId="Tabelacomgrade">
     <w:name w:val="Table Grid"/>
-    <w:basedOn w:val="TableNormal"/>
+    <w:basedOn w:val="Tabelanormal"/>
     <w:uiPriority w:val="39"/>
     <w:rsid w:val="006F65E4"/>
     <w:pPr>
@@ -2303,7 +2404,7 @@
   </w:style>
   <w:style w:type="character" w:styleId="Hyperlink">
     <w:name w:val="Hyperlink"/>
-    <w:basedOn w:val="DefaultParagraphFont"/>
+    <w:basedOn w:val="Fontepargpadro"/>
     <w:uiPriority w:val="99"/>
     <w:unhideWhenUsed/>
     <w:rsid w:val="00B2462B"/>
@@ -2312,9 +2413,9 @@
       <w:u w:val="single"/>
     </w:rPr>
   </w:style>
-  <w:style w:type="character" w:styleId="UnresolvedMention">
+  <w:style w:type="character" w:customStyle="1" w:styleId="UnresolvedMention">
     <w:name w:val="Unresolved Mention"/>
-    <w:basedOn w:val="DefaultParagraphFont"/>
+    <w:basedOn w:val="Fontepargpadro"/>
     <w:uiPriority w:val="99"/>
     <w:semiHidden/>
     <w:unhideWhenUsed/>
@@ -2623,12 +2724,58 @@
 </file>
 
 <file path=customXml/item1.xml><?xml version="1.0" encoding="utf-8"?>
-<?mso-contentType ?>
-<FormTemplates xmlns="http://schemas.microsoft.com/sharepoint/v3/contenttype/forms">
-  <Display>DocumentLibraryForm</Display>
-  <Edit>DocumentLibraryForm</Edit>
-  <New>DocumentLibraryForm</New>
-</FormTemplates>
+<p:properties xmlns:p="http://schemas.microsoft.com/office/2006/metadata/properties" xmlns:xsi="http://www.w3.org/2001/XMLSchema-instance" xmlns:pc="http://schemas.microsoft.com/office/infopath/2007/PartnerControls">
+  <documentManagement>
+    <CultureName xmlns="b417b415-b3ff-4f0e-8f4a-ab7c851c6c1b" xsi:nil="true"/>
+    <Owner xmlns="b417b415-b3ff-4f0e-8f4a-ab7c851c6c1b">
+      <UserInfo>
+        <DisplayName/>
+        <AccountId xsi:nil="true"/>
+        <AccountType/>
+      </UserInfo>
+    </Owner>
+    <Student_Groups xmlns="b417b415-b3ff-4f0e-8f4a-ab7c851c6c1b">
+      <UserInfo>
+        <DisplayName/>
+        <AccountId xsi:nil="true"/>
+        <AccountType/>
+      </UserInfo>
+    </Student_Groups>
+    <IsNotebookLocked xmlns="b417b415-b3ff-4f0e-8f4a-ab7c851c6c1b" xsi:nil="true"/>
+    <NotebookType xmlns="b417b415-b3ff-4f0e-8f4a-ab7c851c6c1b" xsi:nil="true"/>
+    <Templates xmlns="b417b415-b3ff-4f0e-8f4a-ab7c851c6c1b" xsi:nil="true"/>
+    <LMS_Mappings xmlns="b417b415-b3ff-4f0e-8f4a-ab7c851c6c1b" xsi:nil="true"/>
+    <FolderType xmlns="b417b415-b3ff-4f0e-8f4a-ab7c851c6c1b" xsi:nil="true"/>
+    <Teachers xmlns="b417b415-b3ff-4f0e-8f4a-ab7c851c6c1b">
+      <UserInfo>
+        <DisplayName/>
+        <AccountId xsi:nil="true"/>
+        <AccountType/>
+      </UserInfo>
+    </Teachers>
+    <Distribution_Groups xmlns="b417b415-b3ff-4f0e-8f4a-ab7c851c6c1b" xsi:nil="true"/>
+    <Self_Registration_Enabled xmlns="b417b415-b3ff-4f0e-8f4a-ab7c851c6c1b" xsi:nil="true"/>
+    <Has_Teacher_Only_SectionGroup xmlns="b417b415-b3ff-4f0e-8f4a-ab7c851c6c1b" xsi:nil="true"/>
+    <AppVersion xmlns="b417b415-b3ff-4f0e-8f4a-ab7c851c6c1b" xsi:nil="true"/>
+    <TeamsChannelId xmlns="b417b415-b3ff-4f0e-8f4a-ab7c851c6c1b" xsi:nil="true"/>
+    <TaxCatchAll xmlns="4354c96d-ee6c-43ed-b223-db556039d59a" xsi:nil="true"/>
+    <lcf76f155ced4ddcb4097134ff3c332f xmlns="b417b415-b3ff-4f0e-8f4a-ab7c851c6c1b">
+      <Terms xmlns="http://schemas.microsoft.com/office/infopath/2007/PartnerControls"/>
+    </lcf76f155ced4ddcb4097134ff3c332f>
+    <Math_Settings xmlns="b417b415-b3ff-4f0e-8f4a-ab7c851c6c1b" xsi:nil="true"/>
+    <Is_Collaboration_Space_Locked xmlns="b417b415-b3ff-4f0e-8f4a-ab7c851c6c1b" xsi:nil="true"/>
+    <Invited_Teachers xmlns="b417b415-b3ff-4f0e-8f4a-ab7c851c6c1b" xsi:nil="true"/>
+    <Invited_Students xmlns="b417b415-b3ff-4f0e-8f4a-ab7c851c6c1b" xsi:nil="true"/>
+    <Students xmlns="b417b415-b3ff-4f0e-8f4a-ab7c851c6c1b">
+      <UserInfo>
+        <DisplayName/>
+        <AccountId xsi:nil="true"/>
+        <AccountType/>
+      </UserInfo>
+    </Students>
+    <DefaultSectionNames xmlns="b417b415-b3ff-4f0e-8f4a-ab7c851c6c1b" xsi:nil="true"/>
+  </documentManagement>
+</p:properties>
 </file>
 
 <file path=customXml/item2.xml><?xml version="1.0" encoding="utf-8"?>
@@ -3049,64 +3196,21 @@
 </file>
 
 <file path=customXml/item3.xml><?xml version="1.0" encoding="utf-8"?>
-<p:properties xmlns:p="http://schemas.microsoft.com/office/2006/metadata/properties" xmlns:xsi="http://www.w3.org/2001/XMLSchema-instance" xmlns:pc="http://schemas.microsoft.com/office/infopath/2007/PartnerControls">
-  <documentManagement>
-    <CultureName xmlns="b417b415-b3ff-4f0e-8f4a-ab7c851c6c1b" xsi:nil="true"/>
-    <Owner xmlns="b417b415-b3ff-4f0e-8f4a-ab7c851c6c1b">
-      <UserInfo>
-        <DisplayName/>
-        <AccountId xsi:nil="true"/>
-        <AccountType/>
-      </UserInfo>
-    </Owner>
-    <Student_Groups xmlns="b417b415-b3ff-4f0e-8f4a-ab7c851c6c1b">
-      <UserInfo>
-        <DisplayName/>
-        <AccountId xsi:nil="true"/>
-        <AccountType/>
-      </UserInfo>
-    </Student_Groups>
-    <IsNotebookLocked xmlns="b417b415-b3ff-4f0e-8f4a-ab7c851c6c1b" xsi:nil="true"/>
-    <NotebookType xmlns="b417b415-b3ff-4f0e-8f4a-ab7c851c6c1b" xsi:nil="true"/>
-    <Templates xmlns="b417b415-b3ff-4f0e-8f4a-ab7c851c6c1b" xsi:nil="true"/>
-    <LMS_Mappings xmlns="b417b415-b3ff-4f0e-8f4a-ab7c851c6c1b" xsi:nil="true"/>
-    <FolderType xmlns="b417b415-b3ff-4f0e-8f4a-ab7c851c6c1b" xsi:nil="true"/>
-    <Teachers xmlns="b417b415-b3ff-4f0e-8f4a-ab7c851c6c1b">
-      <UserInfo>
-        <DisplayName/>
-        <AccountId xsi:nil="true"/>
-        <AccountType/>
-      </UserInfo>
-    </Teachers>
-    <Distribution_Groups xmlns="b417b415-b3ff-4f0e-8f4a-ab7c851c6c1b" xsi:nil="true"/>
-    <Self_Registration_Enabled xmlns="b417b415-b3ff-4f0e-8f4a-ab7c851c6c1b" xsi:nil="true"/>
-    <Has_Teacher_Only_SectionGroup xmlns="b417b415-b3ff-4f0e-8f4a-ab7c851c6c1b" xsi:nil="true"/>
-    <AppVersion xmlns="b417b415-b3ff-4f0e-8f4a-ab7c851c6c1b" xsi:nil="true"/>
-    <TeamsChannelId xmlns="b417b415-b3ff-4f0e-8f4a-ab7c851c6c1b" xsi:nil="true"/>
-    <TaxCatchAll xmlns="4354c96d-ee6c-43ed-b223-db556039d59a" xsi:nil="true"/>
-    <lcf76f155ced4ddcb4097134ff3c332f xmlns="b417b415-b3ff-4f0e-8f4a-ab7c851c6c1b">
-      <Terms xmlns="http://schemas.microsoft.com/office/infopath/2007/PartnerControls"/>
-    </lcf76f155ced4ddcb4097134ff3c332f>
-    <Math_Settings xmlns="b417b415-b3ff-4f0e-8f4a-ab7c851c6c1b" xsi:nil="true"/>
-    <Is_Collaboration_Space_Locked xmlns="b417b415-b3ff-4f0e-8f4a-ab7c851c6c1b" xsi:nil="true"/>
-    <Invited_Teachers xmlns="b417b415-b3ff-4f0e-8f4a-ab7c851c6c1b" xsi:nil="true"/>
-    <Invited_Students xmlns="b417b415-b3ff-4f0e-8f4a-ab7c851c6c1b" xsi:nil="true"/>
-    <Students xmlns="b417b415-b3ff-4f0e-8f4a-ab7c851c6c1b">
-      <UserInfo>
-        <DisplayName/>
-        <AccountId xsi:nil="true"/>
-        <AccountType/>
-      </UserInfo>
-    </Students>
-    <DefaultSectionNames xmlns="b417b415-b3ff-4f0e-8f4a-ab7c851c6c1b" xsi:nil="true"/>
-  </documentManagement>
-</p:properties>
+<?mso-contentType ?>
+<FormTemplates xmlns="http://schemas.microsoft.com/sharepoint/v3/contenttype/forms">
+  <Display>DocumentLibraryForm</Display>
+  <Edit>DocumentLibraryForm</Edit>
+  <New>DocumentLibraryForm</New>
+</FormTemplates>
 </file>
 
 <file path=customXml/itemProps1.xml><?xml version="1.0" encoding="utf-8"?>
-<ds:datastoreItem xmlns:ds="http://schemas.openxmlformats.org/officeDocument/2006/customXml" ds:itemID="{933037AC-8589-40C1-8DA4-DC94AA9E5662}">
+<ds:datastoreItem xmlns:ds="http://schemas.openxmlformats.org/officeDocument/2006/customXml" ds:itemID="{2ED85E7B-5ED2-4E80-A1CC-FA2E6CBB949B}">
   <ds:schemaRefs>
-    <ds:schemaRef ds:uri="http://schemas.microsoft.com/sharepoint/v3/contenttype/forms"/>
+    <ds:schemaRef ds:uri="http://schemas.microsoft.com/office/2006/metadata/properties"/>
+    <ds:schemaRef ds:uri="http://schemas.microsoft.com/office/infopath/2007/PartnerControls"/>
+    <ds:schemaRef ds:uri="b417b415-b3ff-4f0e-8f4a-ab7c851c6c1b"/>
+    <ds:schemaRef ds:uri="4354c96d-ee6c-43ed-b223-db556039d59a"/>
   </ds:schemaRefs>
 </ds:datastoreItem>
 </file>
@@ -3131,12 +3235,9 @@
 </file>
 
 <file path=customXml/itemProps3.xml><?xml version="1.0" encoding="utf-8"?>
-<ds:datastoreItem xmlns:ds="http://schemas.openxmlformats.org/officeDocument/2006/customXml" ds:itemID="{2ED85E7B-5ED2-4E80-A1CC-FA2E6CBB949B}">
+<ds:datastoreItem xmlns:ds="http://schemas.openxmlformats.org/officeDocument/2006/customXml" ds:itemID="{933037AC-8589-40C1-8DA4-DC94AA9E5662}">
   <ds:schemaRefs>
-    <ds:schemaRef ds:uri="http://schemas.microsoft.com/office/2006/metadata/properties"/>
-    <ds:schemaRef ds:uri="http://schemas.microsoft.com/office/infopath/2007/PartnerControls"/>
-    <ds:schemaRef ds:uri="b417b415-b3ff-4f0e-8f4a-ab7c851c6c1b"/>
-    <ds:schemaRef ds:uri="4354c96d-ee6c-43ed-b223-db556039d59a"/>
+    <ds:schemaRef ds:uri="http://schemas.microsoft.com/sharepoint/v3/contenttype/forms"/>
   </ds:schemaRefs>
 </ds:datastoreItem>
 </file>
</xml_diff>